<commit_message>
Mejore ultimos detalles. Ya esta todo funcionando y subido. De ahora mas posiblemente solo sea subir mas archivos de las distintas materias.
</commit_message>
<xml_diff>
--- a/archivos/primario/segundo grado/segundogrado.docx
+++ b/archivos/primario/segundo grado/segundogrado.docx
@@ -11,8 +11,6 @@
           <w:szCs w:val="28"/>
         </w:rPr>
       </w:pPr>
-      <w:bookmarkStart w:id="0" w:name="_GoBack"/>
-      <w:bookmarkEnd w:id="0"/>
       <w:r>
         <w:rPr>
           <w:b/>
@@ -271,29 +269,8 @@
           <w:szCs w:val="24"/>
         </w:rPr>
       </w:pPr>
-      <w:r>
-        <w:rPr>
-          <w:sz w:val="24"/>
-          <w:szCs w:val="24"/>
-        </w:rPr>
-        <w:t xml:space="preserve">      -Ficha N°5: “Las cajas de crayones”</w:t>
-      </w:r>
-      <w:r>
-        <w:rPr>
-          <w:sz w:val="24"/>
-          <w:szCs w:val="24"/>
-        </w:rPr>
-        <w:t>. Actividad 1.</w:t>
-      </w:r>
-    </w:p>
-    <w:p>
-      <w:pPr>
-        <w:spacing w:line="480" w:lineRule="auto"/>
-        <w:rPr>
-          <w:sz w:val="24"/>
-          <w:szCs w:val="24"/>
-        </w:rPr>
-      </w:pPr>
+      <w:bookmarkStart w:id="0" w:name="_GoBack"/>
+      <w:bookmarkEnd w:id="0"/>
       <w:r>
         <w:rPr>
           <w:sz w:val="24"/>
@@ -431,7 +408,23 @@
           <w:sz w:val="24"/>
           <w:szCs w:val="24"/>
         </w:rPr>
-        <w:t>al poner la mesa, realizar compras, etc)</w:t>
+        <w:t xml:space="preserve">al poner la mesa, realizar compras, </w:t>
+      </w:r>
+      <w:proofErr w:type="spellStart"/>
+      <w:r>
+        <w:rPr>
+          <w:sz w:val="24"/>
+          <w:szCs w:val="24"/>
+        </w:rPr>
+        <w:t>etc</w:t>
+      </w:r>
+      <w:proofErr w:type="spellEnd"/>
+      <w:r>
+        <w:rPr>
+          <w:sz w:val="24"/>
+          <w:szCs w:val="24"/>
+        </w:rPr>
+        <w:t>)</w:t>
       </w:r>
     </w:p>
     <w:p>
@@ -503,44 +496,53 @@
           <w:sz w:val="24"/>
           <w:szCs w:val="24"/>
         </w:rPr>
+        <w:t xml:space="preserve">*Elegir y leer un cuento </w:t>
+      </w:r>
+      <w:proofErr w:type="gramStart"/>
+      <w:r>
+        <w:rPr>
+          <w:sz w:val="24"/>
+          <w:szCs w:val="24"/>
+        </w:rPr>
+        <w:t xml:space="preserve">breve </w:t>
+      </w:r>
+      <w:r>
+        <w:rPr>
+          <w:sz w:val="24"/>
+          <w:szCs w:val="24"/>
+        </w:rPr>
+        <w:t>.Luego</w:t>
+      </w:r>
+      <w:proofErr w:type="gramEnd"/>
+      <w:r>
+        <w:rPr>
+          <w:sz w:val="24"/>
+          <w:szCs w:val="24"/>
+        </w:rPr>
+        <w:t xml:space="preserve"> completar </w:t>
+      </w:r>
+      <w:r>
+        <w:rPr>
+          <w:sz w:val="24"/>
+          <w:szCs w:val="24"/>
+        </w:rPr>
+        <w:t>los siguientes datos(en el cuaderno):</w:t>
+      </w:r>
+    </w:p>
+    <w:p>
+      <w:pPr>
+        <w:spacing w:line="480" w:lineRule="auto"/>
+        <w:rPr>
+          <w:sz w:val="24"/>
+          <w:szCs w:val="24"/>
+        </w:rPr>
+      </w:pPr>
+      <w:r>
+        <w:rPr>
+          <w:sz w:val="24"/>
+          <w:szCs w:val="24"/>
+        </w:rPr>
         <w:lastRenderedPageBreak/>
-        <w:t xml:space="preserve">*Elegir y leer un cuento breve </w:t>
-      </w:r>
-      <w:r>
-        <w:rPr>
-          <w:sz w:val="24"/>
-          <w:szCs w:val="24"/>
-        </w:rPr>
-        <w:t>.Luego</w:t>
-      </w:r>
-      <w:r>
-        <w:rPr>
-          <w:sz w:val="24"/>
-          <w:szCs w:val="24"/>
-        </w:rPr>
-        <w:t xml:space="preserve"> completar </w:t>
-      </w:r>
-      <w:r>
-        <w:rPr>
-          <w:sz w:val="24"/>
-          <w:szCs w:val="24"/>
-        </w:rPr>
-        <w:t>los siguientes datos(en el cuaderno):</w:t>
-      </w:r>
-    </w:p>
-    <w:p>
-      <w:pPr>
-        <w:spacing w:line="480" w:lineRule="auto"/>
-        <w:rPr>
-          <w:sz w:val="24"/>
-          <w:szCs w:val="24"/>
-        </w:rPr>
-      </w:pPr>
-      <w:r>
-        <w:rPr>
-          <w:sz w:val="24"/>
-          <w:szCs w:val="24"/>
-        </w:rPr>
         <w:t xml:space="preserve">   -Título:</w:t>
       </w:r>
     </w:p>
@@ -736,39 +738,119 @@
           <w:sz w:val="24"/>
           <w:szCs w:val="24"/>
         </w:rPr>
-        <w:t xml:space="preserve">                              .Ficha N°9: “Animales en orden”. Actividades 1 ,2  y 3.</w:t>
-      </w:r>
-    </w:p>
-    <w:p>
-      <w:pPr>
-        <w:spacing w:line="480" w:lineRule="auto"/>
-        <w:rPr>
-          <w:sz w:val="24"/>
-          <w:szCs w:val="24"/>
-        </w:rPr>
-      </w:pPr>
-      <w:r>
-        <w:rPr>
-          <w:sz w:val="24"/>
-          <w:szCs w:val="24"/>
-        </w:rPr>
-        <w:t xml:space="preserve">                             . Ficha N° 18: “Otra letra para escribir”. Actividades 1 y 2.</w:t>
-      </w:r>
-    </w:p>
-    <w:p>
-      <w:pPr>
-        <w:spacing w:line="480" w:lineRule="auto"/>
-        <w:rPr>
-          <w:sz w:val="24"/>
-          <w:szCs w:val="24"/>
-        </w:rPr>
-      </w:pPr>
-      <w:r>
-        <w:rPr>
-          <w:sz w:val="24"/>
-          <w:szCs w:val="24"/>
-        </w:rPr>
-        <w:t xml:space="preserve">                             .Ficha N° 21: “Cada uno en lo suyo”.  Actividades 1 y 2.</w:t>
+        <w:t xml:space="preserve">                              </w:t>
+      </w:r>
+      <w:proofErr w:type="gramStart"/>
+      <w:r>
+        <w:rPr>
+          <w:sz w:val="24"/>
+          <w:szCs w:val="24"/>
+        </w:rPr>
+        <w:t>.Ficha</w:t>
+      </w:r>
+      <w:proofErr w:type="gramEnd"/>
+      <w:r>
+        <w:rPr>
+          <w:sz w:val="24"/>
+          <w:szCs w:val="24"/>
+        </w:rPr>
+        <w:t xml:space="preserve"> N°9: “Animales en orden”. Actividades 1 ,</w:t>
+      </w:r>
+      <w:proofErr w:type="gramStart"/>
+      <w:r>
+        <w:rPr>
+          <w:sz w:val="24"/>
+          <w:szCs w:val="24"/>
+        </w:rPr>
+        <w:t>2  y</w:t>
+      </w:r>
+      <w:proofErr w:type="gramEnd"/>
+      <w:r>
+        <w:rPr>
+          <w:sz w:val="24"/>
+          <w:szCs w:val="24"/>
+        </w:rPr>
+        <w:t xml:space="preserve"> 3.</w:t>
+      </w:r>
+    </w:p>
+    <w:p>
+      <w:pPr>
+        <w:spacing w:line="480" w:lineRule="auto"/>
+        <w:rPr>
+          <w:sz w:val="24"/>
+          <w:szCs w:val="24"/>
+        </w:rPr>
+      </w:pPr>
+      <w:r>
+        <w:rPr>
+          <w:sz w:val="24"/>
+          <w:szCs w:val="24"/>
+        </w:rPr>
+        <w:t xml:space="preserve">                             . Ficha </w:t>
+      </w:r>
+      <w:proofErr w:type="spellStart"/>
+      <w:r>
+        <w:rPr>
+          <w:sz w:val="24"/>
+          <w:szCs w:val="24"/>
+        </w:rPr>
+        <w:t>N°</w:t>
+      </w:r>
+      <w:proofErr w:type="spellEnd"/>
+      <w:r>
+        <w:rPr>
+          <w:sz w:val="24"/>
+          <w:szCs w:val="24"/>
+        </w:rPr>
+        <w:t xml:space="preserve"> 18: “Otra letra para escribir”. Actividades 1 y 2.</w:t>
+      </w:r>
+    </w:p>
+    <w:p>
+      <w:pPr>
+        <w:spacing w:line="480" w:lineRule="auto"/>
+        <w:rPr>
+          <w:sz w:val="24"/>
+          <w:szCs w:val="24"/>
+        </w:rPr>
+      </w:pPr>
+      <w:r>
+        <w:rPr>
+          <w:sz w:val="24"/>
+          <w:szCs w:val="24"/>
+        </w:rPr>
+        <w:t xml:space="preserve">                             </w:t>
+      </w:r>
+      <w:proofErr w:type="gramStart"/>
+      <w:r>
+        <w:rPr>
+          <w:sz w:val="24"/>
+          <w:szCs w:val="24"/>
+        </w:rPr>
+        <w:t>.Ficha</w:t>
+      </w:r>
+      <w:proofErr w:type="gramEnd"/>
+      <w:r>
+        <w:rPr>
+          <w:sz w:val="24"/>
+          <w:szCs w:val="24"/>
+        </w:rPr>
+        <w:t xml:space="preserve"> </w:t>
+      </w:r>
+      <w:proofErr w:type="spellStart"/>
+      <w:r>
+        <w:rPr>
+          <w:sz w:val="24"/>
+          <w:szCs w:val="24"/>
+        </w:rPr>
+        <w:t>N°</w:t>
+      </w:r>
+      <w:proofErr w:type="spellEnd"/>
+      <w:r>
+        <w:rPr>
+          <w:sz w:val="24"/>
+          <w:szCs w:val="24"/>
+        </w:rPr>
+        <w:t xml:space="preserve"> 21: “Cada uno en lo suyo”.  Actividades 1 y 2.</w:t>
       </w:r>
     </w:p>
     <w:p>

</xml_diff>